<commit_message>
fix week 10 reading guide
</commit_message>
<xml_diff>
--- a/docs/weeks/reading-guide/week10-reading.docx
+++ b/docs/weeks/reading-guide/week10-reading.docx
@@ -7,273 +7,423 @@
         <w:pStyle w:val="Title"/>
       </w:pPr>
       <w:r>
-        <w:t xml:space="preserve">Week 10 – Two-Way ANOVA</w:t>
-      </w:r>
-    </w:p>
-    <w:bookmarkStart w:id="21" w:name="section-1-introduction-to-two-way-anova"/>
-    <w:p>
-      <w:pPr>
-        <w:pStyle w:val="Heading1"/>
-      </w:pPr>
-      <w:r>
-        <w:t xml:space="preserve">Section 1 – Introduction to Two-Way ANOVA</w:t>
-      </w:r>
-    </w:p>
-    <w:bookmarkStart w:id="20" w:name="example-3.1"/>
-    <w:p>
-      <w:pPr>
-        <w:pStyle w:val="Heading3"/>
-      </w:pPr>
-      <w:r>
-        <w:t xml:space="preserve">Example 3.1</w:t>
-      </w:r>
-    </w:p>
-    <w:p>
-      <w:pPr>
-        <w:numPr>
-          <w:ilvl w:val="0"/>
-          <w:numId w:val="1001"/>
-        </w:numPr>
-      </w:pPr>
-      <w:r>
-        <w:t xml:space="preserve">How many variables are the researchers studying? What are the variables? Are these variables categorical or quantitative? If categorical, what levels does each variable have?</w:t>
-      </w:r>
-    </w:p>
-    <w:p>
-      <w:pPr>
-        <w:numPr>
-          <w:ilvl w:val="0"/>
-          <w:numId w:val="1001"/>
-        </w:numPr>
-      </w:pPr>
-      <w:r>
-        <w:t xml:space="preserve">What limitations do you see in Study Design #2 (Figure 3.1.2)?</w:t>
-      </w:r>
-    </w:p>
-    <w:p>
-      <w:pPr>
-        <w:numPr>
-          <w:ilvl w:val="0"/>
-          <w:numId w:val="1001"/>
-        </w:numPr>
-      </w:pPr>
-      <w:r>
-        <w:t xml:space="preserve">What is a</w:t>
+        <w:t xml:space="preserve">Week</w:t>
       </w:r>
       <w:r>
         <w:t xml:space="preserve"> </w:t>
       </w:r>
       <w:r>
-        <w:t xml:space="preserve">“full-factorial design”</w:t>
-      </w:r>
-      <w:r>
-        <w:t xml:space="preserve">?</w:t>
-      </w:r>
-    </w:p>
-    <w:p>
-      <w:pPr>
-        <w:numPr>
-          <w:ilvl w:val="0"/>
-          <w:numId w:val="1001"/>
-        </w:numPr>
-      </w:pPr>
-      <w:r>
-        <w:t xml:space="preserve">What is a</w:t>
+        <w:t xml:space="preserve">10</w:t>
       </w:r>
       <w:r>
         <w:t xml:space="preserve"> </w:t>
       </w:r>
       <w:r>
-        <w:t xml:space="preserve">“balanced design”</w:t>
-      </w:r>
-      <w:r>
-        <w:t xml:space="preserve">?</w:t>
-      </w:r>
-    </w:p>
-    <w:p>
-      <w:pPr>
-        <w:numPr>
-          <w:ilvl w:val="0"/>
-          <w:numId w:val="1001"/>
-        </w:numPr>
-      </w:pPr>
-      <w:r>
-        <w:t xml:space="preserve">Why should there be equal numbers of participants in each group (as seen in Figure 3.1.3)?</w:t>
-      </w:r>
-    </w:p>
-    <w:p>
-      <w:pPr>
-        <w:numPr>
-          <w:ilvl w:val="0"/>
-          <w:numId w:val="1001"/>
-        </w:numPr>
-      </w:pPr>
-      <w:r>
-        <w:t xml:space="preserve">For testing these four treatment groups, what are the null and alternative hypotheses?</w:t>
-      </w:r>
-    </w:p>
-    <w:p>
-      <w:pPr>
-        <w:numPr>
-          <w:ilvl w:val="0"/>
-          <w:numId w:val="1001"/>
-        </w:numPr>
-      </w:pPr>
-      <w:r>
-        <w:t xml:space="preserve">Why should the authors use a two-way ANOVA model for these data instead of two one-way ANOVA models?</w:t>
-      </w:r>
-    </w:p>
-    <w:bookmarkEnd w:id="20"/>
-    <w:bookmarkEnd w:id="21"/>
-    <w:bookmarkStart w:id="23" w:name="X112d18ba91b3071549dd205cb6839515e380c1f"/>
-    <w:p>
-      <w:pPr>
-        <w:pStyle w:val="Heading1"/>
-      </w:pPr>
-      <w:r>
-        <w:t xml:space="preserve">Section 2 – Two-Way ANOVA Interaction Models</w:t>
-      </w:r>
-    </w:p>
-    <w:bookmarkStart w:id="22" w:name="example-3.2"/>
-    <w:p>
-      <w:pPr>
-        <w:pStyle w:val="Heading3"/>
-      </w:pPr>
-      <w:r>
-        <w:t xml:space="preserve">Example 3.2</w:t>
-      </w:r>
-    </w:p>
-    <w:p>
-      <w:pPr>
-        <w:numPr>
-          <w:ilvl w:val="0"/>
-          <w:numId w:val="1002"/>
-        </w:numPr>
-      </w:pPr>
-      <w:r>
-        <w:t xml:space="preserve">What is the difference between a</w:t>
+        <w:t xml:space="preserve">–</w:t>
       </w:r>
       <w:r>
         <w:t xml:space="preserve"> </w:t>
       </w:r>
       <w:r>
-        <w:t xml:space="preserve">“blocking variable”</w:t>
+        <w:t xml:space="preserve">Two-Way</w:t>
       </w:r>
       <w:r>
         <w:t xml:space="preserve"> </w:t>
       </w:r>
       <w:r>
-        <w:t xml:space="preserve">and an</w:t>
-      </w:r>
+        <w:t xml:space="preserve">ANOVA</w:t>
+      </w:r>
+    </w:p>
+    <w:tbl>
+      <w:tblPr>
+        <w:tblStyle w:val="Table"/>
+        <w:tblLook w:firstRow="0" w:lastRow="0" w:firstColumn="0" w:lastColumn="0" w:noHBand="0" w:noVBand="0" w:val="0000"/>
+        <w:tblBorders>
+          <w:left w:val="single" w:sz="24" w:space="0" w:color="EB9113"/>
+          <w:right w:val="single" w:sz="4" w:space="0" w:color="EB9113"/>
+          <w:top w:val="single" w:sz="4" w:space="0" w:color="EB9113"/>
+          <w:bottom w:val="single" w:sz="4" w:space="0" w:color="EB9113"/>
+        </w:tblBorders>
+        <w:tblCellMar>
+          <w:left w:w="144" w:type="dxa"/>
+          <w:right w:w="144" w:type="dxa"/>
+        </w:tblCellMar>
+        <w:tblInd w:w="164" w:type="dxa"/>
+        <w:tblW w:type="pct" w:w="100%"/>
+      </w:tblPr>
+      <w:tr>
+        <w:trPr>
+          <w:cantSplit/>
+        </w:trPr>
+        <w:tc>
+          <w:tcPr>
+            <w:shd w:color="auto" w:fill="fcefdc" w:val="clear"/>
+            <w:tcMar>
+              <w:top w:w="92" w:type="dxa"/>
+              <w:bottom w:w="92" w:type="dxa"/>
+            </w:tcMar>
+          </w:tcPr>
+          <w:p>
+            <w:pPr>
+              <w:pStyle w:val="FirstParagraph"/>
+            </w:pPr>
+            <w:pPr>
+              <w:spacing w:before="0" w:after="0"/>
+              <w:textAlignment w:val="center"/>
+            </w:pPr>
+            <w:r>
+              <w:drawing>
+                <wp:inline>
+                  <wp:extent cx="152400" cy="152400"/>
+                  <wp:effectExtent b="0" l="0" r="0" t="0"/>
+                  <wp:docPr descr="" title="" id="21" name="Picture"/>
+                  <a:graphic>
+                    <a:graphicData uri="http://schemas.openxmlformats.org/drawingml/2006/picture">
+                      <pic:pic>
+                        <pic:nvPicPr>
+                          <pic:cNvPr descr="/Applications/quarto/share/formats/docx/warning.png" id="22" name="Picture"/>
+                          <pic:cNvPicPr>
+                            <a:picLocks noChangeArrowheads="1" noChangeAspect="1"/>
+                          </pic:cNvPicPr>
+                        </pic:nvPicPr>
+                        <pic:blipFill>
+                          <a:blip r:embed="rId20"/>
+                          <a:stretch>
+                            <a:fillRect/>
+                          </a:stretch>
+                        </pic:blipFill>
+                        <pic:spPr bwMode="auto">
+                          <a:xfrm>
+                            <a:off x="0" y="0"/>
+                            <a:ext cx="152400" cy="152400"/>
+                          </a:xfrm>
+                          <a:prstGeom prst="rect">
+                            <a:avLst/>
+                          </a:prstGeom>
+                          <a:noFill/>
+                          <a:ln w="9525">
+                            <a:noFill/>
+                            <a:headEnd/>
+                            <a:tailEnd/>
+                          </a:ln>
+                        </pic:spPr>
+                      </pic:pic>
+                    </a:graphicData>
+                  </a:graphic>
+                </wp:inline>
+              </w:drawing>
+            </w:r>
+            <w:r>
+              <w:t xml:space="preserve"> </w:t>
+            </w:r>
+            <w:r>
+              <w:t xml:space="preserve"> </w:t>
+            </w:r>
+            <w:r>
+              <w:t xml:space="preserve">Answers in different color text</w:t>
+            </w:r>
+          </w:p>
+        </w:tc>
+      </w:tr>
+      <w:tr>
+        <w:trPr>
+          <w:cantSplit/>
+        </w:trPr>
+        <w:tc>
+          <w:tcPr>
+            <w:tcMar>
+              <w:top w:w="108" w:type="dxa"/>
+              <w:bottom w:w="108" w:type="dxa"/>
+            </w:tcMar>
+          </w:tcPr>
+          <w:p>
+            <w:pPr>
+              <w:pStyle w:val="BodyText"/>
+            </w:pPr>
+            <w:pPr>
+              <w:spacing w:before="16" w:after="16"/>
+            </w:pPr>
+            <w:r>
+              <w:t xml:space="preserve">It is</w:t>
+            </w:r>
+            <w:r>
+              <w:t xml:space="preserve"> </w:t>
+            </w:r>
+            <w:r>
+              <w:rPr>
+                <w:b/>
+                <w:bCs/>
+              </w:rPr>
+              <w:t xml:space="preserve">really</w:t>
+            </w:r>
+            <w:r>
+              <w:t xml:space="preserve"> </w:t>
+            </w:r>
+            <w:r>
+              <w:t xml:space="preserve">helpful for me if you make your answers in a different color, so I can easily pick them out!</w:t>
+            </w:r>
+          </w:p>
+        </w:tc>
+      </w:tr>
+    </w:tbl>
+    <w:p>
+      <w:pPr>
+        <w:pStyle w:val="BodyText"/>
+      </w:pPr>
+      <w:r>
+        <w:rPr>
+          <w:b/>
+          <w:bCs/>
+        </w:rPr>
+        <w:t xml:space="preserve">In a completely randomized design (CRD), how are the treatments assigned?</w:t>
+      </w:r>
+    </w:p>
+    <w:p>
+      <w:pPr>
+        <w:pStyle w:val="BodyText"/>
+      </w:pPr>
       <w:r>
         <w:t xml:space="preserve"> </w:t>
       </w:r>
-      <w:r>
-        <w:t xml:space="preserve">“experimental factor”</w:t>
-      </w:r>
-      <w:r>
-        <w:t xml:space="preserve">?</w:t>
-      </w:r>
-    </w:p>
-    <w:p>
-      <w:pPr>
-        <w:numPr>
-          <w:ilvl w:val="0"/>
-          <w:numId w:val="1002"/>
-        </w:numPr>
-      </w:pPr>
-      <w:r>
-        <w:t xml:space="preserve">How much variation was there in the peroxide remaining in the pistachios?</w:t>
-      </w:r>
-    </w:p>
-    <w:p>
-      <w:pPr>
-        <w:numPr>
-          <w:ilvl w:val="0"/>
-          <w:numId w:val="1002"/>
-        </w:numPr>
-      </w:pPr>
-      <w:r>
-        <w:t xml:space="preserve">How much variation in the peroxide remaining was explained by the model?</w:t>
-      </w:r>
-    </w:p>
-    <w:p>
-      <w:pPr>
-        <w:numPr>
-          <w:ilvl w:val="0"/>
-          <w:numId w:val="1002"/>
-        </w:numPr>
-      </w:pPr>
-      <w:r>
-        <w:t xml:space="preserve">What pattern do you see in the predicted treatment values in Figure 3.2.4?</w:t>
-      </w:r>
-    </w:p>
-    <w:p>
-      <w:pPr>
-        <w:numPr>
-          <w:ilvl w:val="0"/>
-          <w:numId w:val="1002"/>
-        </w:numPr>
-      </w:pPr>
-      <w:r>
-        <w:t xml:space="preserve">What pattern do you see in the observed (actual) treatment values in Figure 3.2.4?</w:t>
-      </w:r>
-    </w:p>
-    <w:p>
-      <w:pPr>
-        <w:numPr>
-          <w:ilvl w:val="0"/>
-          <w:numId w:val="1002"/>
-        </w:numPr>
-      </w:pPr>
-      <w:r>
-        <w:t xml:space="preserve">What is the definition of a</w:t>
-      </w:r>
+    </w:p>
+    <w:p>
+      <w:pPr>
+        <w:pStyle w:val="BodyText"/>
+      </w:pPr>
+      <w:r>
+        <w:rPr>
+          <w:b/>
+          <w:bCs/>
+        </w:rPr>
+        <w:t xml:space="preserve">What is a nuisance factor?</w:t>
+      </w:r>
+    </w:p>
+    <w:p>
+      <w:pPr>
+        <w:pStyle w:val="BodyText"/>
+      </w:pPr>
       <w:r>
         <w:t xml:space="preserve"> </w:t>
       </w:r>
-      <w:r>
-        <w:t xml:space="preserve">“statistical interaction”</w:t>
-      </w:r>
-      <w:r>
-        <w:t xml:space="preserve">?</w:t>
-      </w:r>
-    </w:p>
-    <w:p>
-      <w:pPr>
-        <w:numPr>
-          <w:ilvl w:val="0"/>
-          <w:numId w:val="1002"/>
-        </w:numPr>
-      </w:pPr>
-      <w:r>
-        <w:t xml:space="preserve">Where have you seen statistical interactions before?</w:t>
-      </w:r>
-    </w:p>
-    <w:p>
-      <w:pPr>
-        <w:numPr>
-          <w:ilvl w:val="0"/>
-          <w:numId w:val="1002"/>
-        </w:numPr>
-      </w:pPr>
-      <w:r>
-        <w:t xml:space="preserve">What are the null and alternative hypotheses for testing for an interaction?</w:t>
-      </w:r>
-    </w:p>
-    <w:p>
-      <w:pPr>
-        <w:numPr>
-          <w:ilvl w:val="0"/>
-          <w:numId w:val="1002"/>
-        </w:numPr>
-      </w:pPr>
-      <w:r>
-        <w:t xml:space="preserve">How would you use cards to simulate what peroxide value a pistachio would have if there was no interaction (if the null was true)?</w:t>
-      </w:r>
-    </w:p>
-    <w:bookmarkEnd w:id="22"/>
-    <w:bookmarkEnd w:id="23"/>
+    </w:p>
+    <w:p>
+      <w:pPr>
+        <w:pStyle w:val="BodyText"/>
+      </w:pPr>
+      <w:r>
+        <w:rPr>
+          <w:b/>
+          <w:bCs/>
+        </w:rPr>
+        <w:t xml:space="preserve">Why would you want to block based on a nuisance factor?</w:t>
+      </w:r>
+    </w:p>
+    <w:p>
+      <w:pPr>
+        <w:pStyle w:val="BodyText"/>
+      </w:pPr>
+      <w:r>
+        <w:t xml:space="preserve"> </w:t>
+      </w:r>
+    </w:p>
+    <w:p>
+      <w:pPr>
+        <w:pStyle w:val="BodyText"/>
+      </w:pPr>
+      <w:r>
+        <w:rPr>
+          <w:b/>
+          <w:bCs/>
+        </w:rPr>
+        <w:t xml:space="preserve">In the example of fertilizer application on wheat fields, why is each fertilizer rate applied only once within each field?</w:t>
+      </w:r>
+    </w:p>
+    <w:p>
+      <w:pPr>
+        <w:pStyle w:val="BodyText"/>
+      </w:pPr>
+      <w:r>
+        <w:t xml:space="preserve"> </w:t>
+      </w:r>
+    </w:p>
+    <w:p>
+      <w:pPr>
+        <w:pStyle w:val="BodyText"/>
+      </w:pPr>
+      <w:r>
+        <w:rPr>
+          <w:b/>
+          <w:bCs/>
+        </w:rPr>
+        <w:t xml:space="preserve">In a randomized complete block design (RCBD), how are the treatments assigned?</w:t>
+      </w:r>
+    </w:p>
+    <w:p>
+      <w:pPr>
+        <w:pStyle w:val="BodyText"/>
+      </w:pPr>
+      <w:r>
+        <w:t xml:space="preserve"> </w:t>
+      </w:r>
+    </w:p>
+    <w:p>
+      <w:pPr>
+        <w:pStyle w:val="BodyText"/>
+      </w:pPr>
+      <w:r>
+        <w:rPr>
+          <w:b/>
+          <w:bCs/>
+        </w:rPr>
+        <w:t xml:space="preserve">Why should you expect for a</w:t>
+      </w:r>
+      <w:r>
+        <w:rPr>
+          <w:b/>
+          <w:bCs/>
+        </w:rPr>
+        <w:t xml:space="preserve"> </w:t>
+      </w:r>
+      <w:r>
+        <w:rPr>
+          <w:b/>
+          <w:bCs/>
+        </w:rPr>
+        <w:t xml:space="preserve">“</w:t>
+      </w:r>
+      <w:r>
+        <w:rPr>
+          <w:b/>
+          <w:bCs/>
+        </w:rPr>
+        <w:t xml:space="preserve">good</w:t>
+      </w:r>
+      <w:r>
+        <w:rPr>
+          <w:b/>
+          <w:bCs/>
+        </w:rPr>
+        <w:t xml:space="preserve">”</w:t>
+      </w:r>
+      <w:r>
+        <w:rPr>
+          <w:b/>
+          <w:bCs/>
+        </w:rPr>
+        <w:t xml:space="preserve"> </w:t>
+      </w:r>
+      <w:r>
+        <w:rPr>
+          <w:b/>
+          <w:bCs/>
+        </w:rPr>
+        <w:t xml:space="preserve">blocking variable to have a small p-value in the ANOVA table?</w:t>
+      </w:r>
+    </w:p>
+    <w:p>
+      <w:pPr>
+        <w:pStyle w:val="BodyText"/>
+      </w:pPr>
+      <w:r>
+        <w:t xml:space="preserve"> </w:t>
+      </w:r>
+    </w:p>
+    <w:p>
+      <w:pPr>
+        <w:pStyle w:val="BodyText"/>
+      </w:pPr>
+      <w:r>
+        <w:rPr>
+          <w:b/>
+          <w:bCs/>
+        </w:rPr>
+        <w:t xml:space="preserve">What can you say about the blocking variable if its p-value (from the ANOVA table) is large?</w:t>
+      </w:r>
+    </w:p>
+    <w:p>
+      <w:pPr>
+        <w:pStyle w:val="BodyText"/>
+      </w:pPr>
+      <w:r>
+        <w:t xml:space="preserve"> </w:t>
+      </w:r>
+    </w:p>
+    <w:p>
+      <w:pPr>
+        <w:pStyle w:val="BodyText"/>
+      </w:pPr>
+      <w:r>
+        <w:rPr>
+          <w:b/>
+          <w:bCs/>
+        </w:rPr>
+        <w:t xml:space="preserve">What happens to the error (residual) sum of squares if you ignore a blocking variable? Why is this bad?</w:t>
+      </w:r>
+    </w:p>
+    <w:p>
+      <w:pPr>
+        <w:pStyle w:val="BodyText"/>
+      </w:pPr>
+      <w:r>
+        <w:t xml:space="preserve"> </w:t>
+      </w:r>
+    </w:p>
+    <w:p>
+      <w:pPr>
+        <w:pStyle w:val="BodyText"/>
+      </w:pPr>
+      <w:r>
+        <w:rPr>
+          <w:b/>
+          <w:bCs/>
+        </w:rPr>
+        <w:t xml:space="preserve">Suppose you’re part of a research team investigating the efficacy of a newly designed</w:t>
+      </w:r>
+      <w:r>
+        <w:rPr>
+          <w:b/>
+          <w:bCs/>
+        </w:rPr>
+        <w:t xml:space="preserve"> </w:t>
+      </w:r>
+      <w:hyperlink r:id="rId23">
+        <w:r>
+          <w:rPr>
+            <w:rStyle w:val="Hyperlink"/>
+            <w:b/>
+            <w:bCs/>
+          </w:rPr>
+          <w:t xml:space="preserve">beta blocker</w:t>
+        </w:r>
+      </w:hyperlink>
+      <w:r>
+        <w:rPr>
+          <w:b/>
+          <w:bCs/>
+        </w:rPr>
+        <w:t xml:space="preserve">. What are two variables you believe would be important to block on?</w:t>
+      </w:r>
+    </w:p>
+    <w:p>
+      <w:pPr>
+        <w:pStyle w:val="BodyText"/>
+      </w:pPr>
+      <w:r>
+        <w:t xml:space="preserve"> </w:t>
+      </w:r>
+    </w:p>
+    <w:p>
+      <w:pPr>
+        <w:pStyle w:val="BodyText"/>
+      </w:pPr>
+      <w:r>
+        <w:rPr>
+          <w:b/>
+          <w:bCs/>
+        </w:rPr>
+        <w:t xml:space="preserve">How are treatments assigned in a Latin square design?</w:t>
+      </w:r>
+    </w:p>
     <w:sectPr/>
   </w:body>
 </w:document>
@@ -380,153 +530,8 @@
       </w:pPr>
     </w:lvl>
   </w:abstractNum>
-  <w:abstractNum w:abstractNumId="99411">
-    <w:nsid w:val="00A99411"/>
-    <w:multiLevelType w:val="multilevel"/>
-    <w:lvl w:ilvl="0">
-      <w:start w:val="1"/>
-      <w:numFmt w:val="decimal"/>
-      <w:lvlText w:val="%1."/>
-      <w:lvlJc w:val="left"/>
-      <w:pPr>
-        <w:ind w:left="720" w:hanging="360"/>
-      </w:pPr>
-    </w:lvl>
-    <w:lvl w:ilvl="1">
-      <w:start w:val="1"/>
-      <w:numFmt w:val="decimal"/>
-      <w:lvlText w:val="%2."/>
-      <w:lvlJc w:val="left"/>
-      <w:pPr>
-        <w:ind w:left="1440" w:hanging="360"/>
-      </w:pPr>
-    </w:lvl>
-    <w:lvl w:ilvl="2">
-      <w:start w:val="1"/>
-      <w:numFmt w:val="decimal"/>
-      <w:lvlText w:val="%3."/>
-      <w:lvlJc w:val="left"/>
-      <w:pPr>
-        <w:ind w:left="2160" w:hanging="360"/>
-      </w:pPr>
-    </w:lvl>
-    <w:lvl w:ilvl="3">
-      <w:start w:val="1"/>
-      <w:numFmt w:val="decimal"/>
-      <w:lvlText w:val="%4."/>
-      <w:lvlJc w:val="left"/>
-      <w:pPr>
-        <w:ind w:left="2880" w:hanging="360"/>
-      </w:pPr>
-    </w:lvl>
-    <w:lvl w:ilvl="4">
-      <w:start w:val="1"/>
-      <w:numFmt w:val="decimal"/>
-      <w:lvlText w:val="%5."/>
-      <w:lvlJc w:val="left"/>
-      <w:pPr>
-        <w:ind w:left="3600" w:hanging="360"/>
-      </w:pPr>
-    </w:lvl>
-    <w:lvl w:ilvl="5">
-      <w:start w:val="1"/>
-      <w:numFmt w:val="decimal"/>
-      <w:lvlText w:val="%6."/>
-      <w:lvlJc w:val="left"/>
-      <w:pPr>
-        <w:ind w:left="4320" w:hanging="360"/>
-      </w:pPr>
-    </w:lvl>
-    <w:lvl w:ilvl="6">
-      <w:start w:val="1"/>
-      <w:numFmt w:val="decimal"/>
-      <w:lvlText w:val="%7."/>
-      <w:lvlJc w:val="left"/>
-      <w:pPr>
-        <w:ind w:left="5040" w:hanging="360"/>
-      </w:pPr>
-    </w:lvl>
-    <w:lvl w:ilvl="7">
-      <w:start w:val="1"/>
-      <w:numFmt w:val="decimal"/>
-      <w:lvlText w:val="%8."/>
-      <w:lvlJc w:val="left"/>
-      <w:pPr>
-        <w:ind w:left="5760" w:hanging="360"/>
-      </w:pPr>
-    </w:lvl>
-    <w:lvl w:ilvl="8">
-      <w:start w:val="1"/>
-      <w:numFmt w:val="decimal"/>
-      <w:lvlText w:val="%9."/>
-      <w:lvlJc w:val="left"/>
-      <w:pPr>
-        <w:ind w:left="6480" w:hanging="360"/>
-      </w:pPr>
-    </w:lvl>
-  </w:abstractNum>
   <w:num w:numId="1000">
     <w:abstractNumId w:val="990"/>
-  </w:num>
-  <w:num w:numId="1001">
-    <w:abstractNumId w:val="99411"/>
-    <w:lvlOverride w:ilvl="0">
-      <w:startOverride w:val="1"/>
-    </w:lvlOverride>
-    <w:lvlOverride w:ilvl="1">
-      <w:startOverride w:val="1"/>
-    </w:lvlOverride>
-    <w:lvlOverride w:ilvl="2">
-      <w:startOverride w:val="1"/>
-    </w:lvlOverride>
-    <w:lvlOverride w:ilvl="3">
-      <w:startOverride w:val="1"/>
-    </w:lvlOverride>
-    <w:lvlOverride w:ilvl="4">
-      <w:startOverride w:val="1"/>
-    </w:lvlOverride>
-    <w:lvlOverride w:ilvl="5">
-      <w:startOverride w:val="1"/>
-    </w:lvlOverride>
-    <w:lvlOverride w:ilvl="6">
-      <w:startOverride w:val="1"/>
-    </w:lvlOverride>
-    <w:lvlOverride w:ilvl="7">
-      <w:startOverride w:val="1"/>
-    </w:lvlOverride>
-    <w:lvlOverride w:ilvl="8">
-      <w:startOverride w:val="1"/>
-    </w:lvlOverride>
-  </w:num>
-  <w:num w:numId="1002">
-    <w:abstractNumId w:val="99411"/>
-    <w:lvlOverride w:ilvl="0">
-      <w:startOverride w:val="1"/>
-    </w:lvlOverride>
-    <w:lvlOverride w:ilvl="1">
-      <w:startOverride w:val="1"/>
-    </w:lvlOverride>
-    <w:lvlOverride w:ilvl="2">
-      <w:startOverride w:val="1"/>
-    </w:lvlOverride>
-    <w:lvlOverride w:ilvl="3">
-      <w:startOverride w:val="1"/>
-    </w:lvlOverride>
-    <w:lvlOverride w:ilvl="4">
-      <w:startOverride w:val="1"/>
-    </w:lvlOverride>
-    <w:lvlOverride w:ilvl="5">
-      <w:startOverride w:val="1"/>
-    </w:lvlOverride>
-    <w:lvlOverride w:ilvl="6">
-      <w:startOverride w:val="1"/>
-    </w:lvlOverride>
-    <w:lvlOverride w:ilvl="7">
-      <w:startOverride w:val="1"/>
-    </w:lvlOverride>
-    <w:lvlOverride w:ilvl="8">
-      <w:startOverride w:val="1"/>
-    </w:lvlOverride>
   </w:num>
 </w:numbering>
 </file>
@@ -613,7 +618,7 @@
   </w:style>
   <w:style w:styleId="Subtitle" w:type="paragraph">
     <w:name w:val="Subtitle"/>
-    <w:basedOn w:val="Title"/>
+    <w:basedOn w:val="Normal"/>
     <w:next w:val="BodyText"/>
     <w:link w:val="SubtitleChar"/>
     <w:uiPriority w:val="11"/>
@@ -626,6 +631,7 @@
     </w:pPr>
     <w:rPr>
       <w:rFonts w:cstheme="majorBidi" w:eastAsiaTheme="majorEastAsia"/>
+      <w:color w:themeColor="text1" w:themeTint="A6" w:val="595959"/>
       <w:spacing w:val="15"/>
       <w:sz w:val="28"/>
       <w:szCs w:val="28"/>
@@ -678,6 +684,7 @@
     </w:pPr>
     <w:rPr>
       <w:b/>
+      <w:color w:val="345A8A"/>
       <w:sz w:val="20"/>
       <w:szCs w:val="20"/>
     </w:rPr>

</xml_diff>